<commit_message>
Updates to the wensleydale software file
Added information on copying files to the local pc for windows over SSH
Added information for changing date times on the pi
</commit_message>
<xml_diff>
--- a/Wensleydale Software.docx
+++ b/Wensleydale Software.docx
@@ -1041,8 +1041,6 @@
         </w:rPr>
         <w:t>Connecting via putty.exe</w:t>
       </w:r>
-      <w:bookmarkStart w:id="0" w:name="_GoBack"/>
-      <w:bookmarkEnd w:id="0"/>
     </w:p>
     <w:p>
       <w:pPr>
@@ -3455,6 +3453,297 @@
           <w:rFonts w:cstheme="minorHAnsi"/>
         </w:rPr>
       </w:pPr>
+    </w:p>
+    <w:p>
+      <w:pPr>
+        <w:pStyle w:val="Heading1"/>
+      </w:pPr>
+      <w:r>
+        <w:t>Copying Files via SSH:</w:t>
+      </w:r>
+    </w:p>
+    <w:p>
+      <w:r>
+        <w:t xml:space="preserve">Using </w:t>
+      </w:r>
+      <w:proofErr w:type="spellStart"/>
+      <w:r>
+        <w:t>PuTTY</w:t>
+      </w:r>
+      <w:proofErr w:type="spellEnd"/>
+      <w:r>
+        <w:t>/Tight VNC, find the exact file path to the file you want to copy.</w:t>
+      </w:r>
+    </w:p>
+    <w:p>
+      <w:r>
+        <w:t xml:space="preserve">For this to work you will need to know the IP address of the pi you are copying from, and you will need </w:t>
+      </w:r>
+      <w:proofErr w:type="spellStart"/>
+      <w:r>
+        <w:t>PuTTY</w:t>
+      </w:r>
+      <w:proofErr w:type="spellEnd"/>
+      <w:r>
+        <w:t xml:space="preserve"> installed.</w:t>
+      </w:r>
+    </w:p>
+    <w:p>
+      <w:r>
+        <w:t>e.g. /home/pi/LightButtonPresses.csv</w:t>
+      </w:r>
+    </w:p>
+    <w:p>
+      <w:r>
+        <w:t>also find the exact file path to where you want to save the data</w:t>
+      </w:r>
+    </w:p>
+    <w:p>
+      <w:r>
+        <w:t>e.g. C:\Users\ls141213\Documents</w:t>
+      </w:r>
+    </w:p>
+    <w:p>
+      <w:r>
+        <w:lastRenderedPageBreak/>
+        <w:t>Enter the following command into the windows Command Prompt:</w:t>
+      </w:r>
+    </w:p>
+    <w:p>
+      <w:pPr>
+        <w:rPr>
+          <w:rFonts w:ascii="Courier New" w:hAnsi="Courier New" w:cs="Courier New"/>
+        </w:rPr>
+      </w:pPr>
+      <w:r>
+        <w:rPr>
+          <w:rFonts w:ascii="Courier New" w:hAnsi="Courier New" w:cs="Courier New"/>
+        </w:rPr>
+        <w:t>pscp pi@</w:t>
+      </w:r>
+      <w:r>
+        <w:rPr>
+          <w:rFonts w:ascii="Courier New" w:hAnsi="Courier New" w:cs="Courier New"/>
+        </w:rPr>
+        <w:t>[IP Address]</w:t>
+      </w:r>
+      <w:r>
+        <w:rPr>
+          <w:rFonts w:ascii="Courier New" w:hAnsi="Courier New" w:cs="Courier New"/>
+        </w:rPr>
+        <w:t>:</w:t>
+      </w:r>
+      <w:r>
+        <w:rPr>
+          <w:rFonts w:ascii="Courier New" w:hAnsi="Courier New" w:cs="Courier New"/>
+        </w:rPr>
+        <w:t>[PathToFile] [PathToSaveLocation]</w:t>
+      </w:r>
+    </w:p>
+    <w:p>
+      <w:pPr>
+        <w:rPr>
+          <w:rFonts w:ascii="Courier New" w:hAnsi="Courier New" w:cs="Courier New"/>
+        </w:rPr>
+      </w:pPr>
+      <w:r>
+        <w:rPr>
+          <w:rFonts w:cstheme="minorHAnsi"/>
+        </w:rPr>
+        <w:t>following our example, it should look like this:</w:t>
+      </w:r>
+      <w:r>
+        <w:rPr>
+          <w:rFonts w:ascii="Courier New" w:hAnsi="Courier New" w:cs="Courier New"/>
+        </w:rPr>
+        <w:br/>
+      </w:r>
+      <w:r>
+        <w:rPr>
+          <w:rFonts w:ascii="Courier New" w:hAnsi="Courier New" w:cs="Courier New"/>
+        </w:rPr>
+        <w:t>pscp pi@169.254.48.0:/home/pi/LightButtonPresses.csv C:\Users\ls141213\Documents</w:t>
+      </w:r>
+    </w:p>
+    <w:p>
+      <w:pPr>
+        <w:rPr>
+          <w:rFonts w:cstheme="minorHAnsi"/>
+        </w:rPr>
+      </w:pPr>
+      <w:r>
+        <w:rPr>
+          <w:rFonts w:cstheme="minorHAnsi"/>
+        </w:rPr>
+        <w:t>You will be prompted to enter the password for the pi account (it should be wensleydale)</w:t>
+      </w:r>
+    </w:p>
+    <w:p>
+      <w:pPr>
+        <w:rPr>
+          <w:rFonts w:cstheme="minorHAnsi"/>
+        </w:rPr>
+      </w:pPr>
+      <w:r>
+        <w:rPr>
+          <w:rFonts w:cstheme="minorHAnsi"/>
+        </w:rPr>
+        <w:t>You should then see a progress indicator of the file being copied.</w:t>
+      </w:r>
+    </w:p>
+    <w:p>
+      <w:pPr>
+        <w:rPr>
+          <w:rFonts w:cstheme="minorHAnsi"/>
+        </w:rPr>
+      </w:pPr>
+      <w:r>
+        <w:rPr>
+          <w:rFonts w:cstheme="minorHAnsi"/>
+        </w:rPr>
+        <w:t>Check in your save location to ensure that the file has copied across okay.</w:t>
+      </w:r>
+    </w:p>
+    <w:p>
+      <w:pPr>
+        <w:rPr>
+          <w:rFonts w:cstheme="minorHAnsi"/>
+        </w:rPr>
+      </w:pPr>
+      <w:r>
+        <w:rPr>
+          <w:rFonts w:cstheme="minorHAnsi"/>
+        </w:rPr>
+        <w:t xml:space="preserve">If you get any errors, ensure that </w:t>
+      </w:r>
+      <w:proofErr w:type="spellStart"/>
+      <w:r>
+        <w:rPr>
+          <w:rFonts w:cstheme="minorHAnsi"/>
+        </w:rPr>
+        <w:t>PuTTY</w:t>
+      </w:r>
+      <w:proofErr w:type="spellEnd"/>
+      <w:r>
+        <w:rPr>
+          <w:rFonts w:cstheme="minorHAnsi"/>
+        </w:rPr>
+        <w:t xml:space="preserve"> has been installed correctly, and that pscp is a useable command.</w:t>
+      </w:r>
+    </w:p>
+    <w:p>
+      <w:pPr>
+        <w:rPr>
+          <w:rFonts w:cstheme="minorHAnsi"/>
+        </w:rPr>
+      </w:pPr>
+    </w:p>
+    <w:p>
+      <w:pPr>
+        <w:pStyle w:val="Heading1"/>
+      </w:pPr>
+      <w:r>
+        <w:t>Changing the Date/Time on the Pi</w:t>
+      </w:r>
+    </w:p>
+    <w:p>
+      <w:r>
+        <w:t xml:space="preserve">This should be done in </w:t>
+      </w:r>
+      <w:proofErr w:type="spellStart"/>
+      <w:r>
+        <w:t>PuTTY</w:t>
+      </w:r>
+      <w:proofErr w:type="spellEnd"/>
+      <w:r>
+        <w:t xml:space="preserve"> or through </w:t>
+      </w:r>
+      <w:proofErr w:type="spellStart"/>
+      <w:r>
+        <w:t>TightVNC</w:t>
+      </w:r>
+      <w:proofErr w:type="spellEnd"/>
+    </w:p>
+    <w:p>
+      <w:r>
+        <w:rPr>
+          <w:noProof/>
+        </w:rPr>
+        <w:drawing>
+          <wp:anchor distT="0" distB="0" distL="114300" distR="114300" simplePos="0" relativeHeight="251658240" behindDoc="1" locked="0" layoutInCell="1" allowOverlap="1" wp14:anchorId="330BFCC4" wp14:editId="621DA87B">
+            <wp:simplePos x="0" y="0"/>
+            <wp:positionH relativeFrom="margin">
+              <wp:align>center</wp:align>
+            </wp:positionH>
+            <wp:positionV relativeFrom="paragraph">
+              <wp:posOffset>201325</wp:posOffset>
+            </wp:positionV>
+            <wp:extent cx="6172566" cy="712381"/>
+            <wp:effectExtent l="0" t="0" r="0" b="0"/>
+            <wp:wrapTight wrapText="bothSides">
+              <wp:wrapPolygon edited="0">
+                <wp:start x="0" y="0"/>
+                <wp:lineTo x="0" y="20810"/>
+                <wp:lineTo x="21533" y="20810"/>
+                <wp:lineTo x="21533" y="0"/>
+                <wp:lineTo x="0" y="0"/>
+              </wp:wrapPolygon>
+            </wp:wrapTight>
+            <wp:docPr id="1" name="Picture 1"/>
+            <wp:cNvGraphicFramePr>
+              <a:graphicFrameLocks xmlns:a="http://schemas.openxmlformats.org/drawingml/2006/main" noChangeAspect="1"/>
+            </wp:cNvGraphicFramePr>
+            <a:graphic xmlns:a="http://schemas.openxmlformats.org/drawingml/2006/main">
+              <a:graphicData uri="http://schemas.openxmlformats.org/drawingml/2006/picture">
+                <pic:pic xmlns:pic="http://schemas.openxmlformats.org/drawingml/2006/picture">
+                  <pic:nvPicPr>
+                    <pic:cNvPr id="1" name=""/>
+                    <pic:cNvPicPr/>
+                  </pic:nvPicPr>
+                  <pic:blipFill rotWithShape="1">
+                    <a:blip r:embed="rId15">
+                      <a:extLst>
+                        <a:ext uri="{28A0092B-C50C-407E-A947-70E740481C1C}">
+                          <a14:useLocalDpi xmlns:a14="http://schemas.microsoft.com/office/drawing/2010/main" val="0"/>
+                        </a:ext>
+                      </a:extLst>
+                    </a:blip>
+                    <a:srcRect l="3713" t="58061" r="11028" b="8823"/>
+                    <a:stretch/>
+                  </pic:blipFill>
+                  <pic:spPr bwMode="auto">
+                    <a:xfrm>
+                      <a:off x="0" y="0"/>
+                      <a:ext cx="6172566" cy="712381"/>
+                    </a:xfrm>
+                    <a:prstGeom prst="rect">
+                      <a:avLst/>
+                    </a:prstGeom>
+                    <a:ln>
+                      <a:noFill/>
+                    </a:ln>
+                    <a:extLst>
+                      <a:ext uri="{53640926-AAD7-44D8-BBD7-CCE9431645EC}">
+                        <a14:shadowObscured xmlns:a14="http://schemas.microsoft.com/office/drawing/2010/main"/>
+                      </a:ext>
+                    </a:extLst>
+                  </pic:spPr>
+                </pic:pic>
+              </a:graphicData>
+            </a:graphic>
+            <wp14:sizeRelH relativeFrom="page">
+              <wp14:pctWidth>0</wp14:pctWidth>
+            </wp14:sizeRelH>
+            <wp14:sizeRelV relativeFrom="page">
+              <wp14:pctHeight>0</wp14:pctHeight>
+            </wp14:sizeRelV>
+          </wp:anchor>
+        </w:drawing>
+      </w:r>
+    </w:p>
+    <w:p>
+      <w:bookmarkStart w:id="0" w:name="_GoBack"/>
+      <w:bookmarkEnd w:id="0"/>
     </w:p>
     <w:sectPr>
       <w:pgSz w:w="11906" w:h="16838"/>

</xml_diff>

<commit_message>
Updates to the IP addresses of the pis
</commit_message>
<xml_diff>
--- a/Wensleydale Software.docx
+++ b/Wensleydale Software.docx
@@ -929,12 +929,42 @@
     <w:p>
       <w:pPr>
         <w:pStyle w:val="NoSpacing"/>
+        <w:rPr>
+          <w:color w:val="FF0000"/>
+        </w:rPr>
+      </w:pPr>
+      <w:r>
+        <w:rPr>
+          <w:color w:val="FF0000"/>
+        </w:rPr>
+        <w:t>Or try – 169.254.48.0</w:t>
+      </w:r>
+      <w:bookmarkStart w:id="0" w:name="_GoBack"/>
+      <w:bookmarkEnd w:id="0"/>
+    </w:p>
+    <w:p>
+      <w:pPr>
+        <w:pStyle w:val="NoSpacing"/>
       </w:pPr>
       <w:r>
         <w:t xml:space="preserve">Eye pi </w:t>
       </w:r>
       <w:r>
         <w:t>169.254.125.42</w:t>
+      </w:r>
+    </w:p>
+    <w:p>
+      <w:pPr>
+        <w:pStyle w:val="NoSpacing"/>
+        <w:rPr>
+          <w:color w:val="FF0000"/>
+        </w:rPr>
+      </w:pPr>
+      <w:r>
+        <w:rPr>
+          <w:color w:val="FF0000"/>
+        </w:rPr>
+        <w:t>Or try – 169.254.220.104</w:t>
       </w:r>
     </w:p>
     <w:p>
@@ -3741,10 +3771,7 @@
         </w:drawing>
       </w:r>
     </w:p>
-    <w:p>
-      <w:bookmarkStart w:id="0" w:name="_GoBack"/>
-      <w:bookmarkEnd w:id="0"/>
-    </w:p>
+    <w:p/>
     <w:sectPr>
       <w:pgSz w:w="11906" w:h="16838"/>
       <w:pgMar w:top="1440" w:right="1440" w:bottom="1440" w:left="1440" w:header="708" w:footer="708" w:gutter="0"/>

</xml_diff>